<commit_message>
changed js file names in calendar route and changed some labels on the js itself
</commit_message>
<xml_diff>
--- a/app/static/escala.docx
+++ b/app/static/escala.docx
@@ -17,8 +17,8 @@
       </w:tblPr>
       <w:tblGrid>
         <w:gridCol w:w="2418"/>
-        <w:gridCol w:w="7000"/>
-        <w:gridCol w:w="1580"/>
+        <w:gridCol w:w="6998"/>
+        <w:gridCol w:w="1582"/>
       </w:tblGrid>
       <w:tr>
         <w:trPr/>
@@ -91,7 +91,7 @@
         </w:tc>
         <w:tc>
           <w:tcPr>
-            <w:tcW w:w="7000" w:type="dxa"/>
+            <w:tcW w:w="6998" w:type="dxa"/>
             <w:tcBorders>
               <w:top w:val="single" w:sz="4" w:space="0" w:color="000000"/>
               <w:start w:val="single" w:sz="4" w:space="0" w:color="000000"/>
@@ -129,7 +129,7 @@
         </w:tc>
         <w:tc>
           <w:tcPr>
-            <w:tcW w:w="1580" w:type="dxa"/>
+            <w:tcW w:w="1582" w:type="dxa"/>
             <w:tcBorders>
               <w:top w:val="single" w:sz="4" w:space="0" w:color="000000"/>
               <w:start w:val="single" w:sz="4" w:space="0" w:color="000000"/>
@@ -214,14 +214,14 @@
       </w:tblPr>
       <w:tblGrid>
         <w:gridCol w:w="907"/>
-        <w:gridCol w:w="37"/>
-        <w:gridCol w:w="1362"/>
+        <w:gridCol w:w="36"/>
+        <w:gridCol w:w="1363"/>
         <w:gridCol w:w="1401"/>
         <w:gridCol w:w="1400"/>
+        <w:gridCol w:w="1402"/>
         <w:gridCol w:w="1401"/>
-        <w:gridCol w:w="1399"/>
         <w:gridCol w:w="1400"/>
-        <w:gridCol w:w="1689"/>
+        <w:gridCol w:w="1686"/>
       </w:tblGrid>
       <w:tr>
         <w:trPr>
@@ -229,7 +229,7 @@
         </w:trPr>
         <w:tc>
           <w:tcPr>
-            <w:tcW w:w="944" w:type="dxa"/>
+            <w:tcW w:w="943" w:type="dxa"/>
             <w:gridSpan w:val="2"/>
             <w:tcBorders>
               <w:top w:val="single" w:sz="4" w:space="0" w:color="000000"/>
@@ -264,7 +264,7 @@
         </w:tc>
         <w:tc>
           <w:tcPr>
-            <w:tcW w:w="10052" w:type="dxa"/>
+            <w:tcW w:w="10053" w:type="dxa"/>
             <w:gridSpan w:val="7"/>
             <w:tcBorders>
               <w:top w:val="single" w:sz="4" w:space="0" w:color="000000"/>
@@ -292,7 +292,7 @@
                 <w:color w:val="000000"/>
                 <w:lang w:eastAsia="pt-BR"/>
               </w:rPr>
-              <w:t>=MÊS                                                                      RESPOSAVEL</w:t>
+              <w:t>=MÊS                                                                      RESPOSÁVEL</w:t>
             </w:r>
           </w:p>
         </w:tc>
@@ -451,6 +451,42 @@
         </w:tc>
         <w:tc>
           <w:tcPr>
+            <w:tcW w:w="1402" w:type="dxa"/>
+            <w:tcBorders>
+              <w:top w:val="single" w:sz="4" w:space="0" w:color="000000"/>
+              <w:bottom w:val="single" w:sz="4" w:space="0" w:color="000000"/>
+              <w:end w:val="single" w:sz="4" w:space="0" w:color="000000"/>
+            </w:tcBorders>
+            <w:shd w:fill="FF0000" w:val="clear"/>
+            <w:vAlign w:val="center"/>
+          </w:tcPr>
+          <w:p>
+            <w:pPr>
+              <w:pStyle w:val="Normal"/>
+              <w:spacing w:lineRule="auto" w:line="240" w:before="0" w:after="0"/>
+              <w:jc w:val="center"/>
+              <w:rPr>
+                <w:rFonts w:ascii="Arial" w:hAnsi="Arial" w:eastAsia="Times New Roman" w:cs="Arial"/>
+                <w:b/>
+                <w:bCs/>
+                <w:color w:val="FFFFFF"/>
+                <w:lang w:eastAsia="pt-BR"/>
+              </w:rPr>
+            </w:pPr>
+            <w:r>
+              <w:rPr>
+                <w:rFonts w:eastAsia="Times New Roman" w:cs="Arial" w:ascii="Arial" w:hAnsi="Arial"/>
+                <w:b/>
+                <w:bCs/>
+                <w:color w:val="FFFFFF"/>
+                <w:lang w:eastAsia="pt-BR"/>
+              </w:rPr>
+              <w:t>QUI</w:t>
+            </w:r>
+          </w:p>
+        </w:tc>
+        <w:tc>
+          <w:tcPr>
             <w:tcW w:w="1401" w:type="dxa"/>
             <w:tcBorders>
               <w:top w:val="single" w:sz="4" w:space="0" w:color="000000"/>
@@ -481,13 +517,13 @@
                 <w:color w:val="FFFFFF"/>
                 <w:lang w:eastAsia="pt-BR"/>
               </w:rPr>
-              <w:t>QUI</w:t>
-            </w:r>
-          </w:p>
-        </w:tc>
-        <w:tc>
-          <w:tcPr>
-            <w:tcW w:w="1399" w:type="dxa"/>
+              <w:t>SEX</w:t>
+            </w:r>
+          </w:p>
+        </w:tc>
+        <w:tc>
+          <w:tcPr>
+            <w:tcW w:w="1400" w:type="dxa"/>
             <w:tcBorders>
               <w:top w:val="single" w:sz="4" w:space="0" w:color="000000"/>
               <w:bottom w:val="single" w:sz="4" w:space="0" w:color="000000"/>
@@ -517,49 +553,13 @@
                 <w:color w:val="FFFFFF"/>
                 <w:lang w:eastAsia="pt-BR"/>
               </w:rPr>
-              <w:t>SEX</w:t>
-            </w:r>
-          </w:p>
-        </w:tc>
-        <w:tc>
-          <w:tcPr>
-            <w:tcW w:w="1400" w:type="dxa"/>
-            <w:tcBorders>
-              <w:top w:val="single" w:sz="4" w:space="0" w:color="000000"/>
-              <w:bottom w:val="single" w:sz="4" w:space="0" w:color="000000"/>
-              <w:end w:val="single" w:sz="4" w:space="0" w:color="000000"/>
-            </w:tcBorders>
-            <w:shd w:fill="FF0000" w:val="clear"/>
-            <w:vAlign w:val="center"/>
-          </w:tcPr>
-          <w:p>
-            <w:pPr>
-              <w:pStyle w:val="Normal"/>
-              <w:spacing w:lineRule="auto" w:line="240" w:before="0" w:after="0"/>
-              <w:jc w:val="center"/>
-              <w:rPr>
-                <w:rFonts w:ascii="Arial" w:hAnsi="Arial" w:eastAsia="Times New Roman" w:cs="Arial"/>
-                <w:b/>
-                <w:bCs/>
-                <w:color w:val="FFFFFF"/>
-                <w:lang w:eastAsia="pt-BR"/>
-              </w:rPr>
-            </w:pPr>
-            <w:r>
-              <w:rPr>
-                <w:rFonts w:eastAsia="Times New Roman" w:cs="Arial" w:ascii="Arial" w:hAnsi="Arial"/>
-                <w:b/>
-                <w:bCs/>
-                <w:color w:val="FFFFFF"/>
-                <w:lang w:eastAsia="pt-BR"/>
-              </w:rPr>
               <w:t>SAB</w:t>
             </w:r>
           </w:p>
         </w:tc>
         <w:tc>
           <w:tcPr>
-            <w:tcW w:w="1689" w:type="dxa"/>
+            <w:tcW w:w="1686" w:type="dxa"/>
             <w:tcBorders>
               <w:top w:val="single" w:sz="4" w:space="0" w:color="000000"/>
               <w:bottom w:val="single" w:sz="4" w:space="0" w:color="000000"/>
@@ -752,6 +752,41 @@
         </w:tc>
         <w:tc>
           <w:tcPr>
+            <w:tcW w:w="1402" w:type="dxa"/>
+            <w:tcBorders>
+              <w:bottom w:val="single" w:sz="4" w:space="0" w:color="000000"/>
+              <w:end w:val="single" w:sz="4" w:space="0" w:color="000000"/>
+            </w:tcBorders>
+            <w:shd w:fill="FB6D6D" w:val="clear"/>
+            <w:vAlign w:val="center"/>
+          </w:tcPr>
+          <w:p>
+            <w:pPr>
+              <w:pStyle w:val="Normal"/>
+              <w:snapToGrid w:val="false"/>
+              <w:spacing w:lineRule="auto" w:line="240" w:before="0" w:after="0"/>
+              <w:jc w:val="center"/>
+              <w:rPr>
+                <w:rFonts w:ascii="Arial" w:hAnsi="Arial" w:eastAsia="Times New Roman" w:cs="Arial"/>
+                <w:b/>
+                <w:bCs/>
+                <w:color w:val="FFFFFF"/>
+                <w:lang w:eastAsia="pt-BR"/>
+              </w:rPr>
+            </w:pPr>
+            <w:r>
+              <w:rPr>
+                <w:rFonts w:eastAsia="Times New Roman" w:cs="Arial" w:ascii="Arial" w:hAnsi="Arial"/>
+                <w:b/>
+                <w:bCs/>
+                <w:color w:val="FFFFFF"/>
+                <w:lang w:eastAsia="pt-BR"/>
+              </w:rPr>
+            </w:r>
+          </w:p>
+        </w:tc>
+        <w:tc>
+          <w:tcPr>
             <w:tcW w:w="1401" w:type="dxa"/>
             <w:tcBorders>
               <w:bottom w:val="single" w:sz="4" w:space="0" w:color="000000"/>
@@ -787,7 +822,7 @@
         </w:tc>
         <w:tc>
           <w:tcPr>
-            <w:tcW w:w="1399" w:type="dxa"/>
+            <w:tcW w:w="1400" w:type="dxa"/>
             <w:tcBorders>
               <w:bottom w:val="single" w:sz="4" w:space="0" w:color="000000"/>
               <w:end w:val="single" w:sz="4" w:space="0" w:color="000000"/>
@@ -822,42 +857,7 @@
         </w:tc>
         <w:tc>
           <w:tcPr>
-            <w:tcW w:w="1400" w:type="dxa"/>
-            <w:tcBorders>
-              <w:bottom w:val="single" w:sz="4" w:space="0" w:color="000000"/>
-              <w:end w:val="single" w:sz="4" w:space="0" w:color="000000"/>
-            </w:tcBorders>
-            <w:shd w:fill="FB6D6D" w:val="clear"/>
-            <w:vAlign w:val="center"/>
-          </w:tcPr>
-          <w:p>
-            <w:pPr>
-              <w:pStyle w:val="Normal"/>
-              <w:snapToGrid w:val="false"/>
-              <w:spacing w:lineRule="auto" w:line="240" w:before="0" w:after="0"/>
-              <w:jc w:val="center"/>
-              <w:rPr>
-                <w:rFonts w:ascii="Arial" w:hAnsi="Arial" w:eastAsia="Times New Roman" w:cs="Arial"/>
-                <w:b/>
-                <w:bCs/>
-                <w:color w:val="FFFFFF"/>
-                <w:lang w:eastAsia="pt-BR"/>
-              </w:rPr>
-            </w:pPr>
-            <w:r>
-              <w:rPr>
-                <w:rFonts w:eastAsia="Times New Roman" w:cs="Arial" w:ascii="Arial" w:hAnsi="Arial"/>
-                <w:b/>
-                <w:bCs/>
-                <w:color w:val="FFFFFF"/>
-                <w:lang w:eastAsia="pt-BR"/>
-              </w:rPr>
-            </w:r>
-          </w:p>
-        </w:tc>
-        <w:tc>
-          <w:tcPr>
-            <w:tcW w:w="1689" w:type="dxa"/>
+            <w:tcW w:w="1686" w:type="dxa"/>
             <w:tcBorders>
               <w:bottom w:val="single" w:sz="4" w:space="0" w:color="000000"/>
               <w:end w:val="single" w:sz="4" w:space="0" w:color="000000"/>
@@ -1047,6 +1047,42 @@
         </w:tc>
         <w:tc>
           <w:tcPr>
+            <w:tcW w:w="1402" w:type="dxa"/>
+            <w:tcBorders>
+              <w:top w:val="single" w:sz="4" w:space="0" w:color="000000"/>
+              <w:bottom w:val="single" w:sz="4" w:space="0" w:color="000000"/>
+              <w:end w:val="single" w:sz="4" w:space="0" w:color="000000"/>
+            </w:tcBorders>
+            <w:shd w:fill="FFFFFF" w:val="clear"/>
+            <w:vAlign w:val="center"/>
+          </w:tcPr>
+          <w:p>
+            <w:pPr>
+              <w:pStyle w:val="Normal"/>
+              <w:snapToGrid w:val="false"/>
+              <w:spacing w:lineRule="auto" w:line="240" w:before="0" w:after="0"/>
+              <w:jc w:val="center"/>
+              <w:rPr>
+                <w:rFonts w:ascii="Arial" w:hAnsi="Arial" w:eastAsia="Times New Roman" w:cs="Arial"/>
+                <w:color w:val="000000"/>
+                <w:sz w:val="18"/>
+                <w:szCs w:val="18"/>
+                <w:lang w:eastAsia="pt-BR"/>
+              </w:rPr>
+            </w:pPr>
+            <w:r>
+              <w:rPr>
+                <w:rFonts w:eastAsia="Times New Roman" w:cs="Arial" w:ascii="Arial" w:hAnsi="Arial"/>
+                <w:color w:val="000000"/>
+                <w:sz w:val="18"/>
+                <w:szCs w:val="18"/>
+                <w:lang w:eastAsia="pt-BR"/>
+              </w:rPr>
+            </w:r>
+          </w:p>
+        </w:tc>
+        <w:tc>
+          <w:tcPr>
             <w:tcW w:w="1401" w:type="dxa"/>
             <w:tcBorders>
               <w:top w:val="single" w:sz="4" w:space="0" w:color="000000"/>
@@ -1083,42 +1119,6 @@
         </w:tc>
         <w:tc>
           <w:tcPr>
-            <w:tcW w:w="1399" w:type="dxa"/>
-            <w:tcBorders>
-              <w:top w:val="single" w:sz="4" w:space="0" w:color="000000"/>
-              <w:bottom w:val="single" w:sz="4" w:space="0" w:color="000000"/>
-              <w:end w:val="single" w:sz="4" w:space="0" w:color="000000"/>
-            </w:tcBorders>
-            <w:shd w:fill="FFFFFF" w:val="clear"/>
-            <w:vAlign w:val="center"/>
-          </w:tcPr>
-          <w:p>
-            <w:pPr>
-              <w:pStyle w:val="Normal"/>
-              <w:snapToGrid w:val="false"/>
-              <w:spacing w:lineRule="auto" w:line="240" w:before="0" w:after="0"/>
-              <w:jc w:val="center"/>
-              <w:rPr>
-                <w:rFonts w:ascii="Arial" w:hAnsi="Arial" w:eastAsia="Times New Roman" w:cs="Arial"/>
-                <w:color w:val="000000"/>
-                <w:sz w:val="18"/>
-                <w:szCs w:val="18"/>
-                <w:lang w:eastAsia="pt-BR"/>
-              </w:rPr>
-            </w:pPr>
-            <w:r>
-              <w:rPr>
-                <w:rFonts w:eastAsia="Times New Roman" w:cs="Arial" w:ascii="Arial" w:hAnsi="Arial"/>
-                <w:color w:val="000000"/>
-                <w:sz w:val="18"/>
-                <w:szCs w:val="18"/>
-                <w:lang w:eastAsia="pt-BR"/>
-              </w:rPr>
-            </w:r>
-          </w:p>
-        </w:tc>
-        <w:tc>
-          <w:tcPr>
             <w:tcW w:w="1400" w:type="dxa"/>
             <w:tcBorders>
               <w:top w:val="single" w:sz="4" w:space="0" w:color="000000"/>
@@ -1155,7 +1155,7 @@
         </w:tc>
         <w:tc>
           <w:tcPr>
-            <w:tcW w:w="1689" w:type="dxa"/>
+            <w:tcW w:w="1686" w:type="dxa"/>
             <w:tcBorders>
               <w:bottom w:val="single" w:sz="4" w:space="0" w:color="000000"/>
               <w:end w:val="single" w:sz="4" w:space="0" w:color="000000"/>
@@ -1339,6 +1339,42 @@
         </w:tc>
         <w:tc>
           <w:tcPr>
+            <w:tcW w:w="1402" w:type="dxa"/>
+            <w:tcBorders>
+              <w:top w:val="single" w:sz="4" w:space="0" w:color="000000"/>
+              <w:bottom w:val="single" w:sz="4" w:space="0" w:color="000000"/>
+              <w:end w:val="single" w:sz="4" w:space="0" w:color="000000"/>
+            </w:tcBorders>
+            <w:shd w:fill="FFFFFF" w:val="clear"/>
+            <w:vAlign w:val="center"/>
+          </w:tcPr>
+          <w:p>
+            <w:pPr>
+              <w:pStyle w:val="Normal"/>
+              <w:snapToGrid w:val="false"/>
+              <w:spacing w:lineRule="auto" w:line="240" w:before="0" w:after="0"/>
+              <w:jc w:val="center"/>
+              <w:rPr>
+                <w:rFonts w:ascii="Arial" w:hAnsi="Arial" w:eastAsia="Times New Roman" w:cs="Arial"/>
+                <w:color w:val="000000"/>
+                <w:sz w:val="18"/>
+                <w:szCs w:val="18"/>
+                <w:lang w:eastAsia="pt-BR"/>
+              </w:rPr>
+            </w:pPr>
+            <w:r>
+              <w:rPr>
+                <w:rFonts w:eastAsia="Times New Roman" w:cs="Arial" w:ascii="Arial" w:hAnsi="Arial"/>
+                <w:color w:val="000000"/>
+                <w:sz w:val="18"/>
+                <w:szCs w:val="18"/>
+                <w:lang w:eastAsia="pt-BR"/>
+              </w:rPr>
+            </w:r>
+          </w:p>
+        </w:tc>
+        <w:tc>
+          <w:tcPr>
             <w:tcW w:w="1401" w:type="dxa"/>
             <w:tcBorders>
               <w:top w:val="single" w:sz="4" w:space="0" w:color="000000"/>
@@ -1375,42 +1411,6 @@
         </w:tc>
         <w:tc>
           <w:tcPr>
-            <w:tcW w:w="1399" w:type="dxa"/>
-            <w:tcBorders>
-              <w:top w:val="single" w:sz="4" w:space="0" w:color="000000"/>
-              <w:bottom w:val="single" w:sz="4" w:space="0" w:color="000000"/>
-              <w:end w:val="single" w:sz="4" w:space="0" w:color="000000"/>
-            </w:tcBorders>
-            <w:shd w:fill="FFFFFF" w:val="clear"/>
-            <w:vAlign w:val="center"/>
-          </w:tcPr>
-          <w:p>
-            <w:pPr>
-              <w:pStyle w:val="Normal"/>
-              <w:snapToGrid w:val="false"/>
-              <w:spacing w:lineRule="auto" w:line="240" w:before="0" w:after="0"/>
-              <w:jc w:val="center"/>
-              <w:rPr>
-                <w:rFonts w:ascii="Arial" w:hAnsi="Arial" w:eastAsia="Times New Roman" w:cs="Arial"/>
-                <w:color w:val="000000"/>
-                <w:sz w:val="18"/>
-                <w:szCs w:val="18"/>
-                <w:lang w:eastAsia="pt-BR"/>
-              </w:rPr>
-            </w:pPr>
-            <w:r>
-              <w:rPr>
-                <w:rFonts w:eastAsia="Times New Roman" w:cs="Arial" w:ascii="Arial" w:hAnsi="Arial"/>
-                <w:color w:val="000000"/>
-                <w:sz w:val="18"/>
-                <w:szCs w:val="18"/>
-                <w:lang w:eastAsia="pt-BR"/>
-              </w:rPr>
-            </w:r>
-          </w:p>
-        </w:tc>
-        <w:tc>
-          <w:tcPr>
             <w:tcW w:w="1400" w:type="dxa"/>
             <w:tcBorders>
               <w:top w:val="single" w:sz="4" w:space="0" w:color="000000"/>
@@ -1447,7 +1447,7 @@
         </w:tc>
         <w:tc>
           <w:tcPr>
-            <w:tcW w:w="1689" w:type="dxa"/>
+            <w:tcW w:w="1686" w:type="dxa"/>
             <w:tcBorders>
               <w:top w:val="single" w:sz="4" w:space="0" w:color="000000"/>
               <w:bottom w:val="single" w:sz="4" w:space="0" w:color="000000"/>
@@ -1632,6 +1632,42 @@
         </w:tc>
         <w:tc>
           <w:tcPr>
+            <w:tcW w:w="1402" w:type="dxa"/>
+            <w:tcBorders>
+              <w:top w:val="single" w:sz="4" w:space="0" w:color="000000"/>
+              <w:bottom w:val="single" w:sz="24" w:space="0" w:color="000000"/>
+              <w:end w:val="single" w:sz="4" w:space="0" w:color="000000"/>
+            </w:tcBorders>
+            <w:shd w:fill="FFFFFF" w:val="clear"/>
+            <w:vAlign w:val="center"/>
+          </w:tcPr>
+          <w:p>
+            <w:pPr>
+              <w:pStyle w:val="Normal"/>
+              <w:snapToGrid w:val="false"/>
+              <w:spacing w:lineRule="auto" w:line="240" w:before="0" w:after="0"/>
+              <w:jc w:val="center"/>
+              <w:rPr>
+                <w:rFonts w:ascii="Arial" w:hAnsi="Arial" w:eastAsia="Times New Roman" w:cs="Arial"/>
+                <w:color w:val="000000"/>
+                <w:sz w:val="18"/>
+                <w:szCs w:val="18"/>
+                <w:lang w:eastAsia="pt-BR"/>
+              </w:rPr>
+            </w:pPr>
+            <w:r>
+              <w:rPr>
+                <w:rFonts w:eastAsia="Times New Roman" w:cs="Arial" w:ascii="Arial" w:hAnsi="Arial"/>
+                <w:color w:val="000000"/>
+                <w:sz w:val="18"/>
+                <w:szCs w:val="18"/>
+                <w:lang w:eastAsia="pt-BR"/>
+              </w:rPr>
+            </w:r>
+          </w:p>
+        </w:tc>
+        <w:tc>
+          <w:tcPr>
             <w:tcW w:w="1401" w:type="dxa"/>
             <w:tcBorders>
               <w:top w:val="single" w:sz="4" w:space="0" w:color="000000"/>
@@ -1668,7 +1704,7 @@
         </w:tc>
         <w:tc>
           <w:tcPr>
-            <w:tcW w:w="1399" w:type="dxa"/>
+            <w:tcW w:w="1400" w:type="dxa"/>
             <w:tcBorders>
               <w:top w:val="single" w:sz="4" w:space="0" w:color="000000"/>
               <w:bottom w:val="single" w:sz="24" w:space="0" w:color="000000"/>
@@ -1704,43 +1740,7 @@
         </w:tc>
         <w:tc>
           <w:tcPr>
-            <w:tcW w:w="1400" w:type="dxa"/>
-            <w:tcBorders>
-              <w:top w:val="single" w:sz="4" w:space="0" w:color="000000"/>
-              <w:bottom w:val="single" w:sz="24" w:space="0" w:color="000000"/>
-              <w:end w:val="single" w:sz="4" w:space="0" w:color="000000"/>
-            </w:tcBorders>
-            <w:shd w:fill="FFFFFF" w:val="clear"/>
-            <w:vAlign w:val="center"/>
-          </w:tcPr>
-          <w:p>
-            <w:pPr>
-              <w:pStyle w:val="Normal"/>
-              <w:snapToGrid w:val="false"/>
-              <w:spacing w:lineRule="auto" w:line="240" w:before="0" w:after="0"/>
-              <w:jc w:val="center"/>
-              <w:rPr>
-                <w:rFonts w:ascii="Arial" w:hAnsi="Arial" w:eastAsia="Times New Roman" w:cs="Arial"/>
-                <w:color w:val="000000"/>
-                <w:sz w:val="18"/>
-                <w:szCs w:val="18"/>
-                <w:lang w:eastAsia="pt-BR"/>
-              </w:rPr>
-            </w:pPr>
-            <w:r>
-              <w:rPr>
-                <w:rFonts w:eastAsia="Times New Roman" w:cs="Arial" w:ascii="Arial" w:hAnsi="Arial"/>
-                <w:color w:val="000000"/>
-                <w:sz w:val="18"/>
-                <w:szCs w:val="18"/>
-                <w:lang w:eastAsia="pt-BR"/>
-              </w:rPr>
-            </w:r>
-          </w:p>
-        </w:tc>
-        <w:tc>
-          <w:tcPr>
-            <w:tcW w:w="1689" w:type="dxa"/>
+            <w:tcW w:w="1686" w:type="dxa"/>
             <w:tcBorders>
               <w:top w:val="single" w:sz="4" w:space="0" w:color="000000"/>
               <w:bottom w:val="single" w:sz="24" w:space="0" w:color="000000"/>
@@ -1942,42 +1942,42 @@
         </w:tc>
         <w:tc>
           <w:tcPr>
+            <w:tcW w:w="1402" w:type="dxa"/>
+            <w:tcBorders>
+              <w:top w:val="single" w:sz="24" w:space="0" w:color="000000"/>
+              <w:bottom w:val="single" w:sz="4" w:space="0" w:color="000000"/>
+            </w:tcBorders>
+            <w:shd w:fill="FB6D6D" w:val="clear"/>
+            <w:vAlign w:val="center"/>
+          </w:tcPr>
+          <w:p>
+            <w:pPr>
+              <w:pStyle w:val="Normal"/>
+              <w:snapToGrid w:val="false"/>
+              <w:spacing w:lineRule="auto" w:line="240" w:before="0" w:after="0"/>
+              <w:jc w:val="center"/>
+              <w:rPr>
+                <w:rFonts w:ascii="Arial" w:hAnsi="Arial" w:eastAsia="Times New Roman" w:cs="Arial"/>
+                <w:b/>
+                <w:bCs/>
+                <w:color w:val="FFFFFF"/>
+                <w:lang w:eastAsia="pt-BR"/>
+              </w:rPr>
+            </w:pPr>
+            <w:r>
+              <w:rPr>
+                <w:rFonts w:eastAsia="Times New Roman" w:cs="Arial" w:ascii="Arial" w:hAnsi="Arial"/>
+                <w:b/>
+                <w:bCs/>
+                <w:color w:val="FFFFFF"/>
+                <w:lang w:eastAsia="pt-BR"/>
+              </w:rPr>
+            </w:r>
+          </w:p>
+        </w:tc>
+        <w:tc>
+          <w:tcPr>
             <w:tcW w:w="1401" w:type="dxa"/>
-            <w:tcBorders>
-              <w:top w:val="single" w:sz="24" w:space="0" w:color="000000"/>
-              <w:bottom w:val="single" w:sz="4" w:space="0" w:color="000000"/>
-            </w:tcBorders>
-            <w:shd w:fill="FB6D6D" w:val="clear"/>
-            <w:vAlign w:val="center"/>
-          </w:tcPr>
-          <w:p>
-            <w:pPr>
-              <w:pStyle w:val="Normal"/>
-              <w:snapToGrid w:val="false"/>
-              <w:spacing w:lineRule="auto" w:line="240" w:before="0" w:after="0"/>
-              <w:jc w:val="center"/>
-              <w:rPr>
-                <w:rFonts w:ascii="Arial" w:hAnsi="Arial" w:eastAsia="Times New Roman" w:cs="Arial"/>
-                <w:b/>
-                <w:bCs/>
-                <w:color w:val="FFFFFF"/>
-                <w:lang w:eastAsia="pt-BR"/>
-              </w:rPr>
-            </w:pPr>
-            <w:r>
-              <w:rPr>
-                <w:rFonts w:eastAsia="Times New Roman" w:cs="Arial" w:ascii="Arial" w:hAnsi="Arial"/>
-                <w:b/>
-                <w:bCs/>
-                <w:color w:val="FFFFFF"/>
-                <w:lang w:eastAsia="pt-BR"/>
-              </w:rPr>
-            </w:r>
-          </w:p>
-        </w:tc>
-        <w:tc>
-          <w:tcPr>
-            <w:tcW w:w="1399" w:type="dxa"/>
             <w:tcBorders>
               <w:top w:val="single" w:sz="24" w:space="0" w:color="000000"/>
               <w:start w:val="single" w:sz="4" w:space="0" w:color="000000"/>
@@ -2049,7 +2049,7 @@
         </w:tc>
         <w:tc>
           <w:tcPr>
-            <w:tcW w:w="1689" w:type="dxa"/>
+            <w:tcW w:w="1686" w:type="dxa"/>
             <w:tcBorders>
               <w:top w:val="single" w:sz="24" w:space="0" w:color="000000"/>
               <w:start w:val="single" w:sz="4" w:space="0" w:color="000000"/>
@@ -2239,44 +2239,44 @@
         </w:tc>
         <w:tc>
           <w:tcPr>
+            <w:tcW w:w="1402" w:type="dxa"/>
+            <w:tcBorders>
+              <w:top w:val="single" w:sz="4" w:space="0" w:color="000000"/>
+              <w:bottom w:val="single" w:sz="4" w:space="0" w:color="000000"/>
+            </w:tcBorders>
+            <w:shd w:fill="FFFFFF" w:val="clear"/>
+            <w:vAlign w:val="center"/>
+          </w:tcPr>
+          <w:p>
+            <w:pPr>
+              <w:pStyle w:val="Normal"/>
+              <w:snapToGrid w:val="false"/>
+              <w:spacing w:lineRule="auto" w:line="240" w:before="0" w:after="0"/>
+              <w:jc w:val="center"/>
+              <w:rPr>
+                <w:rFonts w:ascii="Arial" w:hAnsi="Arial" w:eastAsia="Times New Roman" w:cs="Arial"/>
+                <w:color w:val="000000"/>
+                <w:sz w:val="18"/>
+                <w:szCs w:val="18"/>
+                <w:lang w:eastAsia="pt-BR"/>
+              </w:rPr>
+            </w:pPr>
+            <w:r>
+              <w:rPr>
+                <w:rFonts w:eastAsia="Times New Roman" w:cs="Arial" w:ascii="Arial" w:hAnsi="Arial"/>
+                <w:color w:val="000000"/>
+                <w:sz w:val="18"/>
+                <w:szCs w:val="18"/>
+                <w:lang w:eastAsia="pt-BR"/>
+              </w:rPr>
+            </w:r>
+          </w:p>
+        </w:tc>
+        <w:tc>
+          <w:tcPr>
             <w:tcW w:w="1401" w:type="dxa"/>
             <w:tcBorders>
               <w:top w:val="single" w:sz="4" w:space="0" w:color="000000"/>
-              <w:bottom w:val="single" w:sz="4" w:space="0" w:color="000000"/>
-            </w:tcBorders>
-            <w:shd w:fill="FFFFFF" w:val="clear"/>
-            <w:vAlign w:val="center"/>
-          </w:tcPr>
-          <w:p>
-            <w:pPr>
-              <w:pStyle w:val="Normal"/>
-              <w:snapToGrid w:val="false"/>
-              <w:spacing w:lineRule="auto" w:line="240" w:before="0" w:after="0"/>
-              <w:jc w:val="center"/>
-              <w:rPr>
-                <w:rFonts w:ascii="Arial" w:hAnsi="Arial" w:eastAsia="Times New Roman" w:cs="Arial"/>
-                <w:color w:val="000000"/>
-                <w:sz w:val="18"/>
-                <w:szCs w:val="18"/>
-                <w:lang w:eastAsia="pt-BR"/>
-              </w:rPr>
-            </w:pPr>
-            <w:r>
-              <w:rPr>
-                <w:rFonts w:eastAsia="Times New Roman" w:cs="Arial" w:ascii="Arial" w:hAnsi="Arial"/>
-                <w:color w:val="000000"/>
-                <w:sz w:val="18"/>
-                <w:szCs w:val="18"/>
-                <w:lang w:eastAsia="pt-BR"/>
-              </w:rPr>
-            </w:r>
-          </w:p>
-        </w:tc>
-        <w:tc>
-          <w:tcPr>
-            <w:tcW w:w="1399" w:type="dxa"/>
-            <w:tcBorders>
-              <w:top w:val="single" w:sz="4" w:space="0" w:color="000000"/>
               <w:start w:val="single" w:sz="4" w:space="0" w:color="000000"/>
               <w:bottom w:val="single" w:sz="4" w:space="0" w:color="000000"/>
               <w:end w:val="single" w:sz="4" w:space="0" w:color="000000"/>
@@ -2346,7 +2346,7 @@
         </w:tc>
         <w:tc>
           <w:tcPr>
-            <w:tcW w:w="1689" w:type="dxa"/>
+            <w:tcW w:w="1686" w:type="dxa"/>
             <w:tcBorders>
               <w:top w:val="single" w:sz="4" w:space="0" w:color="000000"/>
               <w:start w:val="single" w:sz="4" w:space="0" w:color="000000"/>
@@ -2371,13 +2371,7 @@
               </w:rPr>
             </w:pPr>
             <w:r>
-              <w:rPr>
-                <w:rFonts w:eastAsia="Times New Roman" w:cs="Arial" w:ascii="Arial" w:hAnsi="Arial"/>
-                <w:color w:val="000000"/>
-                <w:sz w:val="18"/>
-                <w:szCs w:val="18"/>
-                <w:lang w:eastAsia="pt-BR"/>
-              </w:rPr>
+              <w:rPr/>
             </w:r>
           </w:p>
         </w:tc>
@@ -2533,44 +2527,44 @@
         </w:tc>
         <w:tc>
           <w:tcPr>
+            <w:tcW w:w="1402" w:type="dxa"/>
+            <w:tcBorders>
+              <w:top w:val="single" w:sz="4" w:space="0" w:color="000000"/>
+              <w:bottom w:val="single" w:sz="4" w:space="0" w:color="000000"/>
+            </w:tcBorders>
+            <w:shd w:fill="FFFFFF" w:val="clear"/>
+            <w:vAlign w:val="center"/>
+          </w:tcPr>
+          <w:p>
+            <w:pPr>
+              <w:pStyle w:val="Normal"/>
+              <w:snapToGrid w:val="false"/>
+              <w:spacing w:lineRule="auto" w:line="240" w:before="0" w:after="0"/>
+              <w:jc w:val="center"/>
+              <w:rPr>
+                <w:rFonts w:ascii="Arial" w:hAnsi="Arial" w:eastAsia="Times New Roman" w:cs="Arial"/>
+                <w:color w:val="000000"/>
+                <w:sz w:val="18"/>
+                <w:szCs w:val="18"/>
+                <w:lang w:eastAsia="pt-BR"/>
+              </w:rPr>
+            </w:pPr>
+            <w:r>
+              <w:rPr>
+                <w:rFonts w:eastAsia="Times New Roman" w:cs="Arial" w:ascii="Arial" w:hAnsi="Arial"/>
+                <w:color w:val="000000"/>
+                <w:sz w:val="18"/>
+                <w:szCs w:val="18"/>
+                <w:lang w:eastAsia="pt-BR"/>
+              </w:rPr>
+            </w:r>
+          </w:p>
+        </w:tc>
+        <w:tc>
+          <w:tcPr>
             <w:tcW w:w="1401" w:type="dxa"/>
             <w:tcBorders>
               <w:top w:val="single" w:sz="4" w:space="0" w:color="000000"/>
-              <w:bottom w:val="single" w:sz="4" w:space="0" w:color="000000"/>
-            </w:tcBorders>
-            <w:shd w:fill="FFFFFF" w:val="clear"/>
-            <w:vAlign w:val="center"/>
-          </w:tcPr>
-          <w:p>
-            <w:pPr>
-              <w:pStyle w:val="Normal"/>
-              <w:snapToGrid w:val="false"/>
-              <w:spacing w:lineRule="auto" w:line="240" w:before="0" w:after="0"/>
-              <w:jc w:val="center"/>
-              <w:rPr>
-                <w:rFonts w:ascii="Arial" w:hAnsi="Arial" w:eastAsia="Times New Roman" w:cs="Arial"/>
-                <w:color w:val="000000"/>
-                <w:sz w:val="18"/>
-                <w:szCs w:val="18"/>
-                <w:lang w:eastAsia="pt-BR"/>
-              </w:rPr>
-            </w:pPr>
-            <w:r>
-              <w:rPr>
-                <w:rFonts w:eastAsia="Times New Roman" w:cs="Arial" w:ascii="Arial" w:hAnsi="Arial"/>
-                <w:color w:val="000000"/>
-                <w:sz w:val="18"/>
-                <w:szCs w:val="18"/>
-                <w:lang w:eastAsia="pt-BR"/>
-              </w:rPr>
-            </w:r>
-          </w:p>
-        </w:tc>
-        <w:tc>
-          <w:tcPr>
-            <w:tcW w:w="1399" w:type="dxa"/>
-            <w:tcBorders>
-              <w:top w:val="single" w:sz="4" w:space="0" w:color="000000"/>
               <w:start w:val="single" w:sz="4" w:space="0" w:color="000000"/>
               <w:bottom w:val="single" w:sz="4" w:space="0" w:color="000000"/>
               <w:end w:val="single" w:sz="4" w:space="0" w:color="000000"/>
@@ -2640,7 +2634,7 @@
         </w:tc>
         <w:tc>
           <w:tcPr>
-            <w:tcW w:w="1689" w:type="dxa"/>
+            <w:tcW w:w="1686" w:type="dxa"/>
             <w:tcBorders>
               <w:top w:val="single" w:sz="4" w:space="0" w:color="000000"/>
               <w:start w:val="single" w:sz="4" w:space="0" w:color="000000"/>
@@ -2827,44 +2821,44 @@
         </w:tc>
         <w:tc>
           <w:tcPr>
+            <w:tcW w:w="1402" w:type="dxa"/>
+            <w:tcBorders>
+              <w:top w:val="single" w:sz="4" w:space="0" w:color="000000"/>
+              <w:bottom w:val="single" w:sz="4" w:space="0" w:color="000000"/>
+            </w:tcBorders>
+            <w:shd w:fill="FFFFFF" w:val="clear"/>
+            <w:vAlign w:val="center"/>
+          </w:tcPr>
+          <w:p>
+            <w:pPr>
+              <w:pStyle w:val="Normal"/>
+              <w:snapToGrid w:val="false"/>
+              <w:spacing w:lineRule="auto" w:line="240" w:before="0" w:after="0"/>
+              <w:jc w:val="center"/>
+              <w:rPr>
+                <w:rFonts w:ascii="Arial" w:hAnsi="Arial" w:eastAsia="Times New Roman" w:cs="Arial"/>
+                <w:color w:val="000000"/>
+                <w:sz w:val="18"/>
+                <w:szCs w:val="18"/>
+                <w:lang w:eastAsia="pt-BR"/>
+              </w:rPr>
+            </w:pPr>
+            <w:r>
+              <w:rPr>
+                <w:rFonts w:eastAsia="Times New Roman" w:cs="Arial" w:ascii="Arial" w:hAnsi="Arial"/>
+                <w:color w:val="000000"/>
+                <w:sz w:val="18"/>
+                <w:szCs w:val="18"/>
+                <w:lang w:eastAsia="pt-BR"/>
+              </w:rPr>
+            </w:r>
+          </w:p>
+        </w:tc>
+        <w:tc>
+          <w:tcPr>
             <w:tcW w:w="1401" w:type="dxa"/>
             <w:tcBorders>
               <w:top w:val="single" w:sz="4" w:space="0" w:color="000000"/>
-              <w:bottom w:val="single" w:sz="4" w:space="0" w:color="000000"/>
-            </w:tcBorders>
-            <w:shd w:fill="FFFFFF" w:val="clear"/>
-            <w:vAlign w:val="center"/>
-          </w:tcPr>
-          <w:p>
-            <w:pPr>
-              <w:pStyle w:val="Normal"/>
-              <w:snapToGrid w:val="false"/>
-              <w:spacing w:lineRule="auto" w:line="240" w:before="0" w:after="0"/>
-              <w:jc w:val="center"/>
-              <w:rPr>
-                <w:rFonts w:ascii="Arial" w:hAnsi="Arial" w:eastAsia="Times New Roman" w:cs="Arial"/>
-                <w:color w:val="000000"/>
-                <w:sz w:val="18"/>
-                <w:szCs w:val="18"/>
-                <w:lang w:eastAsia="pt-BR"/>
-              </w:rPr>
-            </w:pPr>
-            <w:r>
-              <w:rPr>
-                <w:rFonts w:eastAsia="Times New Roman" w:cs="Arial" w:ascii="Arial" w:hAnsi="Arial"/>
-                <w:color w:val="000000"/>
-                <w:sz w:val="18"/>
-                <w:szCs w:val="18"/>
-                <w:lang w:eastAsia="pt-BR"/>
-              </w:rPr>
-            </w:r>
-          </w:p>
-        </w:tc>
-        <w:tc>
-          <w:tcPr>
-            <w:tcW w:w="1399" w:type="dxa"/>
-            <w:tcBorders>
-              <w:top w:val="single" w:sz="4" w:space="0" w:color="000000"/>
               <w:start w:val="single" w:sz="4" w:space="0" w:color="000000"/>
               <w:bottom w:val="single" w:sz="4" w:space="0" w:color="000000"/>
               <w:end w:val="single" w:sz="4" w:space="0" w:color="000000"/>
@@ -2934,7 +2928,7 @@
         </w:tc>
         <w:tc>
           <w:tcPr>
-            <w:tcW w:w="1689" w:type="dxa"/>
+            <w:tcW w:w="1686" w:type="dxa"/>
             <w:tcBorders>
               <w:top w:val="single" w:sz="4" w:space="0" w:color="000000"/>
               <w:start w:val="single" w:sz="4" w:space="0" w:color="000000"/>
@@ -3141,11 +3135,50 @@
         </w:tc>
         <w:tc>
           <w:tcPr>
+            <w:tcW w:w="1402" w:type="dxa"/>
+            <w:tcBorders>
+              <w:top w:val="single" w:sz="4" w:space="0" w:color="000000"/>
+              <w:bottom w:val="single" w:sz="4" w:space="0" w:color="000000"/>
+              <w:end w:val="single" w:sz="4" w:space="0" w:color="000000"/>
+            </w:tcBorders>
+            <w:shd w:fill="FB6D6D" w:val="clear"/>
+            <w:vAlign w:val="center"/>
+          </w:tcPr>
+          <w:p>
+            <w:pPr>
+              <w:pStyle w:val="Normal"/>
+              <w:snapToGrid w:val="false"/>
+              <w:spacing w:lineRule="auto" w:line="240" w:before="0" w:after="0"/>
+              <w:jc w:val="center"/>
+              <w:rPr>
+                <w:rFonts w:ascii="Arial" w:hAnsi="Arial" w:eastAsia="Times New Roman" w:cs="Arial"/>
+                <w:b/>
+                <w:bCs/>
+                <w:color w:val="FFFFFF"/>
+                <w:sz w:val="20"/>
+                <w:szCs w:val="20"/>
+                <w:lang w:eastAsia="pt-BR"/>
+              </w:rPr>
+            </w:pPr>
+            <w:r>
+              <w:rPr>
+                <w:rFonts w:eastAsia="Times New Roman" w:cs="Arial" w:ascii="Arial" w:hAnsi="Arial"/>
+                <w:b/>
+                <w:bCs/>
+                <w:color w:val="FFFFFF"/>
+                <w:sz w:val="20"/>
+                <w:szCs w:val="20"/>
+                <w:lang w:eastAsia="pt-BR"/>
+              </w:rPr>
+            </w:r>
+          </w:p>
+        </w:tc>
+        <w:tc>
+          <w:tcPr>
             <w:tcW w:w="1401" w:type="dxa"/>
             <w:tcBorders>
               <w:top w:val="single" w:sz="4" w:space="0" w:color="000000"/>
               <w:bottom w:val="single" w:sz="4" w:space="0" w:color="000000"/>
-              <w:end w:val="single" w:sz="4" w:space="0" w:color="000000"/>
             </w:tcBorders>
             <w:shd w:fill="FB6D6D" w:val="clear"/>
             <w:vAlign w:val="center"/>
@@ -3181,10 +3214,12 @@
         </w:tc>
         <w:tc>
           <w:tcPr>
-            <w:tcW w:w="1399" w:type="dxa"/>
-            <w:tcBorders>
-              <w:top w:val="single" w:sz="4" w:space="0" w:color="000000"/>
-              <w:bottom w:val="single" w:sz="4" w:space="0" w:color="000000"/>
+            <w:tcW w:w="1400" w:type="dxa"/>
+            <w:tcBorders>
+              <w:top w:val="single" w:sz="4" w:space="0" w:color="000000"/>
+              <w:start w:val="single" w:sz="4" w:space="0" w:color="000000"/>
+              <w:bottom w:val="single" w:sz="4" w:space="0" w:color="000000"/>
+              <w:end w:val="single" w:sz="4" w:space="0" w:color="000000"/>
             </w:tcBorders>
             <w:shd w:fill="FB6D6D" w:val="clear"/>
             <w:vAlign w:val="center"/>
@@ -3220,48 +3255,7 @@
         </w:tc>
         <w:tc>
           <w:tcPr>
-            <w:tcW w:w="1400" w:type="dxa"/>
-            <w:tcBorders>
-              <w:top w:val="single" w:sz="4" w:space="0" w:color="000000"/>
-              <w:start w:val="single" w:sz="4" w:space="0" w:color="000000"/>
-              <w:bottom w:val="single" w:sz="4" w:space="0" w:color="000000"/>
-              <w:end w:val="single" w:sz="4" w:space="0" w:color="000000"/>
-            </w:tcBorders>
-            <w:shd w:fill="FB6D6D" w:val="clear"/>
-            <w:vAlign w:val="center"/>
-          </w:tcPr>
-          <w:p>
-            <w:pPr>
-              <w:pStyle w:val="Normal"/>
-              <w:snapToGrid w:val="false"/>
-              <w:spacing w:lineRule="auto" w:line="240" w:before="0" w:after="0"/>
-              <w:jc w:val="center"/>
-              <w:rPr>
-                <w:rFonts w:ascii="Arial" w:hAnsi="Arial" w:eastAsia="Times New Roman" w:cs="Arial"/>
-                <w:b/>
-                <w:bCs/>
-                <w:color w:val="FFFFFF"/>
-                <w:sz w:val="20"/>
-                <w:szCs w:val="20"/>
-                <w:lang w:eastAsia="pt-BR"/>
-              </w:rPr>
-            </w:pPr>
-            <w:r>
-              <w:rPr>
-                <w:rFonts w:eastAsia="Times New Roman" w:cs="Arial" w:ascii="Arial" w:hAnsi="Arial"/>
-                <w:b/>
-                <w:bCs/>
-                <w:color w:val="FFFFFF"/>
-                <w:sz w:val="20"/>
-                <w:szCs w:val="20"/>
-                <w:lang w:eastAsia="pt-BR"/>
-              </w:rPr>
-            </w:r>
-          </w:p>
-        </w:tc>
-        <w:tc>
-          <w:tcPr>
-            <w:tcW w:w="1689" w:type="dxa"/>
+            <w:tcW w:w="1686" w:type="dxa"/>
             <w:tcBorders>
               <w:top w:val="single" w:sz="4" w:space="0" w:color="000000"/>
               <w:bottom w:val="single" w:sz="4" w:space="0" w:color="000000"/>
@@ -3455,46 +3449,46 @@
         </w:tc>
         <w:tc>
           <w:tcPr>
+            <w:tcW w:w="1402" w:type="dxa"/>
+            <w:tcBorders>
+              <w:top w:val="single" w:sz="4" w:space="0" w:color="000000"/>
+              <w:bottom w:val="single" w:sz="4" w:space="0" w:color="000000"/>
+              <w:end w:val="single" w:sz="4" w:space="0" w:color="000000"/>
+            </w:tcBorders>
+            <w:shd w:fill="FFFFFF" w:val="clear"/>
+            <w:vAlign w:val="center"/>
+          </w:tcPr>
+          <w:p>
+            <w:pPr>
+              <w:pStyle w:val="Normal"/>
+              <w:snapToGrid w:val="false"/>
+              <w:spacing w:lineRule="auto" w:line="240" w:before="0" w:after="0"/>
+              <w:jc w:val="center"/>
+              <w:rPr>
+                <w:rFonts w:ascii="Arial" w:hAnsi="Arial" w:eastAsia="Times New Roman" w:cs="Arial"/>
+                <w:color w:val="000000"/>
+                <w:sz w:val="18"/>
+                <w:szCs w:val="18"/>
+                <w:lang w:eastAsia="pt-BR"/>
+              </w:rPr>
+            </w:pPr>
+            <w:r>
+              <w:rPr>
+                <w:rFonts w:eastAsia="Times New Roman" w:cs="Arial" w:ascii="Arial" w:hAnsi="Arial"/>
+                <w:color w:val="000000"/>
+                <w:sz w:val="18"/>
+                <w:szCs w:val="18"/>
+                <w:lang w:eastAsia="pt-BR"/>
+              </w:rPr>
+            </w:r>
+          </w:p>
+        </w:tc>
+        <w:tc>
+          <w:tcPr>
             <w:tcW w:w="1401" w:type="dxa"/>
             <w:tcBorders>
               <w:top w:val="single" w:sz="4" w:space="0" w:color="000000"/>
               <w:bottom w:val="single" w:sz="4" w:space="0" w:color="000000"/>
-              <w:end w:val="single" w:sz="4" w:space="0" w:color="000000"/>
-            </w:tcBorders>
-            <w:shd w:fill="FFFFFF" w:val="clear"/>
-            <w:vAlign w:val="center"/>
-          </w:tcPr>
-          <w:p>
-            <w:pPr>
-              <w:pStyle w:val="Normal"/>
-              <w:snapToGrid w:val="false"/>
-              <w:spacing w:lineRule="auto" w:line="240" w:before="0" w:after="0"/>
-              <w:jc w:val="center"/>
-              <w:rPr>
-                <w:rFonts w:ascii="Arial" w:hAnsi="Arial" w:eastAsia="Times New Roman" w:cs="Arial"/>
-                <w:color w:val="000000"/>
-                <w:sz w:val="18"/>
-                <w:szCs w:val="18"/>
-                <w:lang w:eastAsia="pt-BR"/>
-              </w:rPr>
-            </w:pPr>
-            <w:r>
-              <w:rPr>
-                <w:rFonts w:eastAsia="Times New Roman" w:cs="Arial" w:ascii="Arial" w:hAnsi="Arial"/>
-                <w:color w:val="000000"/>
-                <w:sz w:val="18"/>
-                <w:szCs w:val="18"/>
-                <w:lang w:eastAsia="pt-BR"/>
-              </w:rPr>
-            </w:r>
-          </w:p>
-        </w:tc>
-        <w:tc>
-          <w:tcPr>
-            <w:tcW w:w="1399" w:type="dxa"/>
-            <w:tcBorders>
-              <w:top w:val="single" w:sz="4" w:space="0" w:color="000000"/>
-              <w:bottom w:val="single" w:sz="4" w:space="0" w:color="000000"/>
             </w:tcBorders>
             <w:shd w:fill="FFFFFF" w:val="clear"/>
             <w:vAlign w:val="center"/>
@@ -3563,7 +3557,7 @@
         </w:tc>
         <w:tc>
           <w:tcPr>
-            <w:tcW w:w="1689" w:type="dxa"/>
+            <w:tcW w:w="1686" w:type="dxa"/>
             <w:tcBorders>
               <w:top w:val="single" w:sz="4" w:space="0" w:color="000000"/>
               <w:bottom w:val="single" w:sz="4" w:space="0" w:color="000000"/>
@@ -3748,46 +3742,46 @@
         </w:tc>
         <w:tc>
           <w:tcPr>
+            <w:tcW w:w="1402" w:type="dxa"/>
+            <w:tcBorders>
+              <w:top w:val="single" w:sz="4" w:space="0" w:color="000000"/>
+              <w:bottom w:val="single" w:sz="4" w:space="0" w:color="000000"/>
+              <w:end w:val="single" w:sz="4" w:space="0" w:color="000000"/>
+            </w:tcBorders>
+            <w:shd w:fill="FFFFFF" w:val="clear"/>
+            <w:vAlign w:val="center"/>
+          </w:tcPr>
+          <w:p>
+            <w:pPr>
+              <w:pStyle w:val="Normal"/>
+              <w:snapToGrid w:val="false"/>
+              <w:spacing w:lineRule="auto" w:line="240" w:before="0" w:after="0"/>
+              <w:jc w:val="center"/>
+              <w:rPr>
+                <w:rFonts w:ascii="Arial" w:hAnsi="Arial" w:eastAsia="Times New Roman" w:cs="Arial"/>
+                <w:color w:val="000000"/>
+                <w:sz w:val="18"/>
+                <w:szCs w:val="18"/>
+                <w:lang w:eastAsia="pt-BR"/>
+              </w:rPr>
+            </w:pPr>
+            <w:r>
+              <w:rPr>
+                <w:rFonts w:eastAsia="Times New Roman" w:cs="Arial" w:ascii="Arial" w:hAnsi="Arial"/>
+                <w:color w:val="000000"/>
+                <w:sz w:val="18"/>
+                <w:szCs w:val="18"/>
+                <w:lang w:eastAsia="pt-BR"/>
+              </w:rPr>
+            </w:r>
+          </w:p>
+        </w:tc>
+        <w:tc>
+          <w:tcPr>
             <w:tcW w:w="1401" w:type="dxa"/>
             <w:tcBorders>
               <w:top w:val="single" w:sz="4" w:space="0" w:color="000000"/>
               <w:bottom w:val="single" w:sz="4" w:space="0" w:color="000000"/>
-              <w:end w:val="single" w:sz="4" w:space="0" w:color="000000"/>
-            </w:tcBorders>
-            <w:shd w:fill="FFFFFF" w:val="clear"/>
-            <w:vAlign w:val="center"/>
-          </w:tcPr>
-          <w:p>
-            <w:pPr>
-              <w:pStyle w:val="Normal"/>
-              <w:snapToGrid w:val="false"/>
-              <w:spacing w:lineRule="auto" w:line="240" w:before="0" w:after="0"/>
-              <w:jc w:val="center"/>
-              <w:rPr>
-                <w:rFonts w:ascii="Arial" w:hAnsi="Arial" w:eastAsia="Times New Roman" w:cs="Arial"/>
-                <w:color w:val="000000"/>
-                <w:sz w:val="18"/>
-                <w:szCs w:val="18"/>
-                <w:lang w:eastAsia="pt-BR"/>
-              </w:rPr>
-            </w:pPr>
-            <w:r>
-              <w:rPr>
-                <w:rFonts w:eastAsia="Times New Roman" w:cs="Arial" w:ascii="Arial" w:hAnsi="Arial"/>
-                <w:color w:val="000000"/>
-                <w:sz w:val="18"/>
-                <w:szCs w:val="18"/>
-                <w:lang w:eastAsia="pt-BR"/>
-              </w:rPr>
-            </w:r>
-          </w:p>
-        </w:tc>
-        <w:tc>
-          <w:tcPr>
-            <w:tcW w:w="1399" w:type="dxa"/>
-            <w:tcBorders>
-              <w:top w:val="single" w:sz="4" w:space="0" w:color="000000"/>
-              <w:bottom w:val="single" w:sz="4" w:space="0" w:color="000000"/>
             </w:tcBorders>
             <w:shd w:fill="FFFFFF" w:val="clear"/>
             <w:vAlign w:val="center"/>
@@ -3856,7 +3850,7 @@
         </w:tc>
         <w:tc>
           <w:tcPr>
-            <w:tcW w:w="1689" w:type="dxa"/>
+            <w:tcW w:w="1686" w:type="dxa"/>
             <w:tcBorders>
               <w:top w:val="single" w:sz="4" w:space="0" w:color="000000"/>
               <w:bottom w:val="single" w:sz="4" w:space="0" w:color="000000"/>
@@ -4041,46 +4035,46 @@
         </w:tc>
         <w:tc>
           <w:tcPr>
+            <w:tcW w:w="1402" w:type="dxa"/>
+            <w:tcBorders>
+              <w:top w:val="single" w:sz="4" w:space="0" w:color="000000"/>
+              <w:bottom w:val="single" w:sz="4" w:space="0" w:color="000000"/>
+              <w:end w:val="single" w:sz="4" w:space="0" w:color="000000"/>
+            </w:tcBorders>
+            <w:shd w:fill="FFFFFF" w:val="clear"/>
+            <w:vAlign w:val="center"/>
+          </w:tcPr>
+          <w:p>
+            <w:pPr>
+              <w:pStyle w:val="Normal"/>
+              <w:snapToGrid w:val="false"/>
+              <w:spacing w:lineRule="auto" w:line="240" w:before="0" w:after="0"/>
+              <w:jc w:val="center"/>
+              <w:rPr>
+                <w:rFonts w:ascii="Arial" w:hAnsi="Arial" w:eastAsia="Times New Roman" w:cs="Arial"/>
+                <w:color w:val="000000"/>
+                <w:sz w:val="18"/>
+                <w:szCs w:val="18"/>
+                <w:lang w:eastAsia="pt-BR"/>
+              </w:rPr>
+            </w:pPr>
+            <w:r>
+              <w:rPr>
+                <w:rFonts w:eastAsia="Times New Roman" w:cs="Arial" w:ascii="Arial" w:hAnsi="Arial"/>
+                <w:color w:val="000000"/>
+                <w:sz w:val="18"/>
+                <w:szCs w:val="18"/>
+                <w:lang w:eastAsia="pt-BR"/>
+              </w:rPr>
+            </w:r>
+          </w:p>
+        </w:tc>
+        <w:tc>
+          <w:tcPr>
             <w:tcW w:w="1401" w:type="dxa"/>
             <w:tcBorders>
               <w:top w:val="single" w:sz="4" w:space="0" w:color="000000"/>
               <w:bottom w:val="single" w:sz="4" w:space="0" w:color="000000"/>
-              <w:end w:val="single" w:sz="4" w:space="0" w:color="000000"/>
-            </w:tcBorders>
-            <w:shd w:fill="FFFFFF" w:val="clear"/>
-            <w:vAlign w:val="center"/>
-          </w:tcPr>
-          <w:p>
-            <w:pPr>
-              <w:pStyle w:val="Normal"/>
-              <w:snapToGrid w:val="false"/>
-              <w:spacing w:lineRule="auto" w:line="240" w:before="0" w:after="0"/>
-              <w:jc w:val="center"/>
-              <w:rPr>
-                <w:rFonts w:ascii="Arial" w:hAnsi="Arial" w:eastAsia="Times New Roman" w:cs="Arial"/>
-                <w:color w:val="000000"/>
-                <w:sz w:val="18"/>
-                <w:szCs w:val="18"/>
-                <w:lang w:eastAsia="pt-BR"/>
-              </w:rPr>
-            </w:pPr>
-            <w:r>
-              <w:rPr>
-                <w:rFonts w:eastAsia="Times New Roman" w:cs="Arial" w:ascii="Arial" w:hAnsi="Arial"/>
-                <w:color w:val="000000"/>
-                <w:sz w:val="18"/>
-                <w:szCs w:val="18"/>
-                <w:lang w:eastAsia="pt-BR"/>
-              </w:rPr>
-            </w:r>
-          </w:p>
-        </w:tc>
-        <w:tc>
-          <w:tcPr>
-            <w:tcW w:w="1399" w:type="dxa"/>
-            <w:tcBorders>
-              <w:top w:val="single" w:sz="4" w:space="0" w:color="000000"/>
-              <w:bottom w:val="single" w:sz="4" w:space="0" w:color="000000"/>
             </w:tcBorders>
             <w:shd w:fill="FFFFFF" w:val="clear"/>
             <w:vAlign w:val="center"/>
@@ -4149,7 +4143,7 @@
         </w:tc>
         <w:tc>
           <w:tcPr>
-            <w:tcW w:w="1689" w:type="dxa"/>
+            <w:tcW w:w="1686" w:type="dxa"/>
             <w:tcBorders>
               <w:top w:val="single" w:sz="4" w:space="0" w:color="000000"/>
               <w:bottom w:val="single" w:sz="4" w:space="0" w:color="000000"/>
@@ -4350,10 +4344,51 @@
         </w:tc>
         <w:tc>
           <w:tcPr>
+            <w:tcW w:w="1402" w:type="dxa"/>
+            <w:tcBorders>
+              <w:top w:val="single" w:sz="4" w:space="0" w:color="000000"/>
+              <w:bottom w:val="single" w:sz="4" w:space="0" w:color="000000"/>
+            </w:tcBorders>
+            <w:shd w:fill="FB6D6D" w:val="clear"/>
+            <w:vAlign w:val="center"/>
+          </w:tcPr>
+          <w:p>
+            <w:pPr>
+              <w:pStyle w:val="Normal"/>
+              <w:snapToGrid w:val="false"/>
+              <w:spacing w:lineRule="auto" w:line="240" w:before="0" w:after="0"/>
+              <w:jc w:val="center"/>
+              <w:rPr>
+                <w:rFonts w:ascii="Arial" w:hAnsi="Arial" w:eastAsia="Times New Roman" w:cs="Arial"/>
+                <w:b/>
+                <w:bCs/>
+                <w:color w:val="FFFFFF"/>
+                <w:sz w:val="18"/>
+                <w:szCs w:val="18"/>
+                <w:lang w:eastAsia="pt-BR"/>
+              </w:rPr>
+            </w:pPr>
+            <w:r>
+              <w:rPr>
+                <w:rFonts w:eastAsia="Times New Roman" w:cs="Arial" w:ascii="Arial" w:hAnsi="Arial"/>
+                <w:b/>
+                <w:bCs/>
+                <w:color w:val="FFFFFF"/>
+                <w:sz w:val="18"/>
+                <w:szCs w:val="18"/>
+                <w:lang w:eastAsia="pt-BR"/>
+              </w:rPr>
+            </w:r>
+          </w:p>
+        </w:tc>
+        <w:tc>
+          <w:tcPr>
             <w:tcW w:w="1401" w:type="dxa"/>
             <w:tcBorders>
               <w:top w:val="single" w:sz="4" w:space="0" w:color="000000"/>
-              <w:bottom w:val="single" w:sz="4" w:space="0" w:color="000000"/>
+              <w:start w:val="single" w:sz="4" w:space="0" w:color="000000"/>
+              <w:bottom w:val="single" w:sz="4" w:space="0" w:color="000000"/>
+              <w:end w:val="single" w:sz="4" w:space="0" w:color="000000"/>
             </w:tcBorders>
             <w:shd w:fill="FB6D6D" w:val="clear"/>
             <w:vAlign w:val="center"/>
@@ -4389,12 +4424,10 @@
         </w:tc>
         <w:tc>
           <w:tcPr>
-            <w:tcW w:w="1399" w:type="dxa"/>
-            <w:tcBorders>
-              <w:top w:val="single" w:sz="4" w:space="0" w:color="000000"/>
-              <w:start w:val="single" w:sz="4" w:space="0" w:color="000000"/>
-              <w:bottom w:val="single" w:sz="4" w:space="0" w:color="000000"/>
-              <w:end w:val="single" w:sz="4" w:space="0" w:color="000000"/>
+            <w:tcW w:w="1400" w:type="dxa"/>
+            <w:tcBorders>
+              <w:top w:val="single" w:sz="4" w:space="0" w:color="000000"/>
+              <w:bottom w:val="single" w:sz="4" w:space="0" w:color="000000"/>
             </w:tcBorders>
             <w:shd w:fill="FB6D6D" w:val="clear"/>
             <w:vAlign w:val="center"/>
@@ -4430,46 +4463,7 @@
         </w:tc>
         <w:tc>
           <w:tcPr>
-            <w:tcW w:w="1400" w:type="dxa"/>
-            <w:tcBorders>
-              <w:top w:val="single" w:sz="4" w:space="0" w:color="000000"/>
-              <w:bottom w:val="single" w:sz="4" w:space="0" w:color="000000"/>
-            </w:tcBorders>
-            <w:shd w:fill="FB6D6D" w:val="clear"/>
-            <w:vAlign w:val="center"/>
-          </w:tcPr>
-          <w:p>
-            <w:pPr>
-              <w:pStyle w:val="Normal"/>
-              <w:snapToGrid w:val="false"/>
-              <w:spacing w:lineRule="auto" w:line="240" w:before="0" w:after="0"/>
-              <w:jc w:val="center"/>
-              <w:rPr>
-                <w:rFonts w:ascii="Arial" w:hAnsi="Arial" w:eastAsia="Times New Roman" w:cs="Arial"/>
-                <w:b/>
-                <w:bCs/>
-                <w:color w:val="FFFFFF"/>
-                <w:sz w:val="18"/>
-                <w:szCs w:val="18"/>
-                <w:lang w:eastAsia="pt-BR"/>
-              </w:rPr>
-            </w:pPr>
-            <w:r>
-              <w:rPr>
-                <w:rFonts w:eastAsia="Times New Roman" w:cs="Arial" w:ascii="Arial" w:hAnsi="Arial"/>
-                <w:b/>
-                <w:bCs/>
-                <w:color w:val="FFFFFF"/>
-                <w:sz w:val="18"/>
-                <w:szCs w:val="18"/>
-                <w:lang w:eastAsia="pt-BR"/>
-              </w:rPr>
-            </w:r>
-          </w:p>
-        </w:tc>
-        <w:tc>
-          <w:tcPr>
-            <w:tcW w:w="1689" w:type="dxa"/>
+            <w:tcW w:w="1686" w:type="dxa"/>
             <w:tcBorders>
               <w:top w:val="single" w:sz="4" w:space="0" w:color="000000"/>
               <w:start w:val="single" w:sz="4" w:space="0" w:color="000000"/>
@@ -4664,44 +4658,44 @@
         </w:tc>
         <w:tc>
           <w:tcPr>
+            <w:tcW w:w="1402" w:type="dxa"/>
+            <w:tcBorders>
+              <w:top w:val="single" w:sz="4" w:space="0" w:color="000000"/>
+              <w:bottom w:val="single" w:sz="4" w:space="0" w:color="000000"/>
+            </w:tcBorders>
+            <w:shd w:fill="FFFFFF" w:val="clear"/>
+            <w:vAlign w:val="center"/>
+          </w:tcPr>
+          <w:p>
+            <w:pPr>
+              <w:pStyle w:val="Normal"/>
+              <w:snapToGrid w:val="false"/>
+              <w:spacing w:lineRule="auto" w:line="240" w:before="0" w:after="0"/>
+              <w:jc w:val="center"/>
+              <w:rPr>
+                <w:rFonts w:ascii="Arial" w:hAnsi="Arial" w:eastAsia="Times New Roman" w:cs="Arial"/>
+                <w:color w:val="000000"/>
+                <w:sz w:val="18"/>
+                <w:szCs w:val="18"/>
+                <w:lang w:eastAsia="pt-BR"/>
+              </w:rPr>
+            </w:pPr>
+            <w:r>
+              <w:rPr>
+                <w:rFonts w:eastAsia="Times New Roman" w:cs="Arial" w:ascii="Arial" w:hAnsi="Arial"/>
+                <w:color w:val="000000"/>
+                <w:sz w:val="18"/>
+                <w:szCs w:val="18"/>
+                <w:lang w:eastAsia="pt-BR"/>
+              </w:rPr>
+            </w:r>
+          </w:p>
+        </w:tc>
+        <w:tc>
+          <w:tcPr>
             <w:tcW w:w="1401" w:type="dxa"/>
             <w:tcBorders>
               <w:top w:val="single" w:sz="4" w:space="0" w:color="000000"/>
-              <w:bottom w:val="single" w:sz="4" w:space="0" w:color="000000"/>
-            </w:tcBorders>
-            <w:shd w:fill="FFFFFF" w:val="clear"/>
-            <w:vAlign w:val="center"/>
-          </w:tcPr>
-          <w:p>
-            <w:pPr>
-              <w:pStyle w:val="Normal"/>
-              <w:snapToGrid w:val="false"/>
-              <w:spacing w:lineRule="auto" w:line="240" w:before="0" w:after="0"/>
-              <w:jc w:val="center"/>
-              <w:rPr>
-                <w:rFonts w:ascii="Arial" w:hAnsi="Arial" w:eastAsia="Times New Roman" w:cs="Arial"/>
-                <w:color w:val="000000"/>
-                <w:sz w:val="18"/>
-                <w:szCs w:val="18"/>
-                <w:lang w:eastAsia="pt-BR"/>
-              </w:rPr>
-            </w:pPr>
-            <w:r>
-              <w:rPr>
-                <w:rFonts w:eastAsia="Times New Roman" w:cs="Arial" w:ascii="Arial" w:hAnsi="Arial"/>
-                <w:color w:val="000000"/>
-                <w:sz w:val="18"/>
-                <w:szCs w:val="18"/>
-                <w:lang w:eastAsia="pt-BR"/>
-              </w:rPr>
-            </w:r>
-          </w:p>
-        </w:tc>
-        <w:tc>
-          <w:tcPr>
-            <w:tcW w:w="1399" w:type="dxa"/>
-            <w:tcBorders>
-              <w:top w:val="single" w:sz="4" w:space="0" w:color="000000"/>
               <w:start w:val="single" w:sz="4" w:space="0" w:color="000000"/>
               <w:bottom w:val="single" w:sz="4" w:space="0" w:color="000000"/>
               <w:end w:val="single" w:sz="4" w:space="0" w:color="000000"/>
@@ -4771,7 +4765,7 @@
         </w:tc>
         <w:tc>
           <w:tcPr>
-            <w:tcW w:w="1689" w:type="dxa"/>
+            <w:tcW w:w="1686" w:type="dxa"/>
             <w:tcBorders>
               <w:top w:val="single" w:sz="4" w:space="0" w:color="000000"/>
               <w:start w:val="single" w:sz="4" w:space="0" w:color="000000"/>
@@ -4958,44 +4952,44 @@
         </w:tc>
         <w:tc>
           <w:tcPr>
+            <w:tcW w:w="1402" w:type="dxa"/>
+            <w:tcBorders>
+              <w:top w:val="single" w:sz="4" w:space="0" w:color="000000"/>
+              <w:bottom w:val="single" w:sz="4" w:space="0" w:color="000000"/>
+            </w:tcBorders>
+            <w:shd w:fill="FFFFFF" w:val="clear"/>
+            <w:vAlign w:val="center"/>
+          </w:tcPr>
+          <w:p>
+            <w:pPr>
+              <w:pStyle w:val="Normal"/>
+              <w:snapToGrid w:val="false"/>
+              <w:spacing w:lineRule="auto" w:line="240" w:before="0" w:after="0"/>
+              <w:jc w:val="center"/>
+              <w:rPr>
+                <w:rFonts w:ascii="Arial" w:hAnsi="Arial" w:eastAsia="Times New Roman" w:cs="Arial"/>
+                <w:color w:val="000000"/>
+                <w:sz w:val="18"/>
+                <w:szCs w:val="18"/>
+                <w:lang w:eastAsia="pt-BR"/>
+              </w:rPr>
+            </w:pPr>
+            <w:r>
+              <w:rPr>
+                <w:rFonts w:eastAsia="Times New Roman" w:cs="Arial" w:ascii="Arial" w:hAnsi="Arial"/>
+                <w:color w:val="000000"/>
+                <w:sz w:val="18"/>
+                <w:szCs w:val="18"/>
+                <w:lang w:eastAsia="pt-BR"/>
+              </w:rPr>
+            </w:r>
+          </w:p>
+        </w:tc>
+        <w:tc>
+          <w:tcPr>
             <w:tcW w:w="1401" w:type="dxa"/>
             <w:tcBorders>
               <w:top w:val="single" w:sz="4" w:space="0" w:color="000000"/>
-              <w:bottom w:val="single" w:sz="4" w:space="0" w:color="000000"/>
-            </w:tcBorders>
-            <w:shd w:fill="FFFFFF" w:val="clear"/>
-            <w:vAlign w:val="center"/>
-          </w:tcPr>
-          <w:p>
-            <w:pPr>
-              <w:pStyle w:val="Normal"/>
-              <w:snapToGrid w:val="false"/>
-              <w:spacing w:lineRule="auto" w:line="240" w:before="0" w:after="0"/>
-              <w:jc w:val="center"/>
-              <w:rPr>
-                <w:rFonts w:ascii="Arial" w:hAnsi="Arial" w:eastAsia="Times New Roman" w:cs="Arial"/>
-                <w:color w:val="000000"/>
-                <w:sz w:val="18"/>
-                <w:szCs w:val="18"/>
-                <w:lang w:eastAsia="pt-BR"/>
-              </w:rPr>
-            </w:pPr>
-            <w:r>
-              <w:rPr>
-                <w:rFonts w:eastAsia="Times New Roman" w:cs="Arial" w:ascii="Arial" w:hAnsi="Arial"/>
-                <w:color w:val="000000"/>
-                <w:sz w:val="18"/>
-                <w:szCs w:val="18"/>
-                <w:lang w:eastAsia="pt-BR"/>
-              </w:rPr>
-            </w:r>
-          </w:p>
-        </w:tc>
-        <w:tc>
-          <w:tcPr>
-            <w:tcW w:w="1399" w:type="dxa"/>
-            <w:tcBorders>
-              <w:top w:val="single" w:sz="4" w:space="0" w:color="000000"/>
               <w:start w:val="single" w:sz="4" w:space="0" w:color="000000"/>
               <w:bottom w:val="single" w:sz="4" w:space="0" w:color="000000"/>
               <w:end w:val="single" w:sz="4" w:space="0" w:color="000000"/>
@@ -5065,7 +5059,7 @@
         </w:tc>
         <w:tc>
           <w:tcPr>
-            <w:tcW w:w="1689" w:type="dxa"/>
+            <w:tcW w:w="1686" w:type="dxa"/>
             <w:tcBorders>
               <w:top w:val="single" w:sz="4" w:space="0" w:color="000000"/>
               <w:start w:val="single" w:sz="4" w:space="0" w:color="000000"/>
@@ -5252,44 +5246,44 @@
         </w:tc>
         <w:tc>
           <w:tcPr>
+            <w:tcW w:w="1402" w:type="dxa"/>
+            <w:tcBorders>
+              <w:top w:val="single" w:sz="4" w:space="0" w:color="000000"/>
+              <w:bottom w:val="single" w:sz="4" w:space="0" w:color="000000"/>
+            </w:tcBorders>
+            <w:shd w:fill="FFFFFF" w:val="clear"/>
+            <w:vAlign w:val="center"/>
+          </w:tcPr>
+          <w:p>
+            <w:pPr>
+              <w:pStyle w:val="Normal"/>
+              <w:snapToGrid w:val="false"/>
+              <w:spacing w:lineRule="auto" w:line="240" w:before="0" w:after="0"/>
+              <w:jc w:val="center"/>
+              <w:rPr>
+                <w:rFonts w:ascii="Arial" w:hAnsi="Arial" w:eastAsia="Times New Roman" w:cs="Arial"/>
+                <w:color w:val="000000"/>
+                <w:sz w:val="18"/>
+                <w:szCs w:val="18"/>
+                <w:lang w:eastAsia="pt-BR"/>
+              </w:rPr>
+            </w:pPr>
+            <w:r>
+              <w:rPr>
+                <w:rFonts w:eastAsia="Times New Roman" w:cs="Arial" w:ascii="Arial" w:hAnsi="Arial"/>
+                <w:color w:val="000000"/>
+                <w:sz w:val="18"/>
+                <w:szCs w:val="18"/>
+                <w:lang w:eastAsia="pt-BR"/>
+              </w:rPr>
+            </w:r>
+          </w:p>
+        </w:tc>
+        <w:tc>
+          <w:tcPr>
             <w:tcW w:w="1401" w:type="dxa"/>
             <w:tcBorders>
               <w:top w:val="single" w:sz="4" w:space="0" w:color="000000"/>
-              <w:bottom w:val="single" w:sz="4" w:space="0" w:color="000000"/>
-            </w:tcBorders>
-            <w:shd w:fill="FFFFFF" w:val="clear"/>
-            <w:vAlign w:val="center"/>
-          </w:tcPr>
-          <w:p>
-            <w:pPr>
-              <w:pStyle w:val="Normal"/>
-              <w:snapToGrid w:val="false"/>
-              <w:spacing w:lineRule="auto" w:line="240" w:before="0" w:after="0"/>
-              <w:jc w:val="center"/>
-              <w:rPr>
-                <w:rFonts w:ascii="Arial" w:hAnsi="Arial" w:eastAsia="Times New Roman" w:cs="Arial"/>
-                <w:color w:val="000000"/>
-                <w:sz w:val="18"/>
-                <w:szCs w:val="18"/>
-                <w:lang w:eastAsia="pt-BR"/>
-              </w:rPr>
-            </w:pPr>
-            <w:r>
-              <w:rPr>
-                <w:rFonts w:eastAsia="Times New Roman" w:cs="Arial" w:ascii="Arial" w:hAnsi="Arial"/>
-                <w:color w:val="000000"/>
-                <w:sz w:val="18"/>
-                <w:szCs w:val="18"/>
-                <w:lang w:eastAsia="pt-BR"/>
-              </w:rPr>
-            </w:r>
-          </w:p>
-        </w:tc>
-        <w:tc>
-          <w:tcPr>
-            <w:tcW w:w="1399" w:type="dxa"/>
-            <w:tcBorders>
-              <w:top w:val="single" w:sz="4" w:space="0" w:color="000000"/>
               <w:start w:val="single" w:sz="4" w:space="0" w:color="000000"/>
               <w:bottom w:val="single" w:sz="4" w:space="0" w:color="000000"/>
               <w:end w:val="single" w:sz="4" w:space="0" w:color="000000"/>
@@ -5359,7 +5353,7 @@
         </w:tc>
         <w:tc>
           <w:tcPr>
-            <w:tcW w:w="1689" w:type="dxa"/>
+            <w:tcW w:w="1686" w:type="dxa"/>
             <w:tcBorders>
               <w:top w:val="single" w:sz="4" w:space="0" w:color="000000"/>
               <w:start w:val="single" w:sz="4" w:space="0" w:color="000000"/>
@@ -5557,11 +5551,46 @@
         </w:tc>
         <w:tc>
           <w:tcPr>
+            <w:tcW w:w="1402" w:type="dxa"/>
+            <w:tcBorders>
+              <w:top w:val="single" w:sz="4" w:space="0" w:color="000000"/>
+              <w:bottom w:val="single" w:sz="4" w:space="0" w:color="000000"/>
+              <w:end w:val="single" w:sz="4" w:space="0" w:color="000000"/>
+            </w:tcBorders>
+            <w:shd w:fill="FB6D6D" w:val="clear"/>
+            <w:vAlign w:val="center"/>
+          </w:tcPr>
+          <w:p>
+            <w:pPr>
+              <w:pStyle w:val="Normal"/>
+              <w:snapToGrid w:val="false"/>
+              <w:spacing w:lineRule="auto" w:line="240" w:before="0" w:after="0"/>
+              <w:jc w:val="center"/>
+              <w:rPr>
+                <w:rFonts w:ascii="Arial" w:hAnsi="Arial" w:eastAsia="Times New Roman" w:cs="Arial"/>
+                <w:b/>
+                <w:bCs/>
+                <w:color w:val="FFFFFF"/>
+                <w:lang w:eastAsia="pt-BR"/>
+              </w:rPr>
+            </w:pPr>
+            <w:r>
+              <w:rPr>
+                <w:rFonts w:eastAsia="Times New Roman" w:cs="Arial" w:ascii="Arial" w:hAnsi="Arial"/>
+                <w:b/>
+                <w:bCs/>
+                <w:color w:val="FFFFFF"/>
+                <w:lang w:eastAsia="pt-BR"/>
+              </w:rPr>
+            </w:r>
+          </w:p>
+        </w:tc>
+        <w:tc>
+          <w:tcPr>
             <w:tcW w:w="1401" w:type="dxa"/>
             <w:tcBorders>
               <w:top w:val="single" w:sz="4" w:space="0" w:color="000000"/>
               <w:bottom w:val="single" w:sz="4" w:space="0" w:color="000000"/>
-              <w:end w:val="single" w:sz="4" w:space="0" w:color="000000"/>
             </w:tcBorders>
             <w:shd w:fill="FB6D6D" w:val="clear"/>
             <w:vAlign w:val="center"/>
@@ -5593,10 +5622,12 @@
         </w:tc>
         <w:tc>
           <w:tcPr>
-            <w:tcW w:w="1399" w:type="dxa"/>
-            <w:tcBorders>
-              <w:top w:val="single" w:sz="4" w:space="0" w:color="000000"/>
-              <w:bottom w:val="single" w:sz="4" w:space="0" w:color="000000"/>
+            <w:tcW w:w="1400" w:type="dxa"/>
+            <w:tcBorders>
+              <w:top w:val="single" w:sz="4" w:space="0" w:color="000000"/>
+              <w:start w:val="single" w:sz="4" w:space="0" w:color="000000"/>
+              <w:bottom w:val="single" w:sz="4" w:space="0" w:color="000000"/>
+              <w:end w:val="single" w:sz="4" w:space="0" w:color="000000"/>
             </w:tcBorders>
             <w:shd w:fill="FB6D6D" w:val="clear"/>
             <w:vAlign w:val="center"/>
@@ -5628,44 +5659,7 @@
         </w:tc>
         <w:tc>
           <w:tcPr>
-            <w:tcW w:w="1400" w:type="dxa"/>
-            <w:tcBorders>
-              <w:top w:val="single" w:sz="4" w:space="0" w:color="000000"/>
-              <w:start w:val="single" w:sz="4" w:space="0" w:color="000000"/>
-              <w:bottom w:val="single" w:sz="4" w:space="0" w:color="000000"/>
-              <w:end w:val="single" w:sz="4" w:space="0" w:color="000000"/>
-            </w:tcBorders>
-            <w:shd w:fill="FB6D6D" w:val="clear"/>
-            <w:vAlign w:val="center"/>
-          </w:tcPr>
-          <w:p>
-            <w:pPr>
-              <w:pStyle w:val="Normal"/>
-              <w:snapToGrid w:val="false"/>
-              <w:spacing w:lineRule="auto" w:line="240" w:before="0" w:after="0"/>
-              <w:jc w:val="center"/>
-              <w:rPr>
-                <w:rFonts w:ascii="Arial" w:hAnsi="Arial" w:eastAsia="Times New Roman" w:cs="Arial"/>
-                <w:b/>
-                <w:bCs/>
-                <w:color w:val="FFFFFF"/>
-                <w:lang w:eastAsia="pt-BR"/>
-              </w:rPr>
-            </w:pPr>
-            <w:r>
-              <w:rPr>
-                <w:rFonts w:eastAsia="Times New Roman" w:cs="Arial" w:ascii="Arial" w:hAnsi="Arial"/>
-                <w:b/>
-                <w:bCs/>
-                <w:color w:val="FFFFFF"/>
-                <w:lang w:eastAsia="pt-BR"/>
-              </w:rPr>
-            </w:r>
-          </w:p>
-        </w:tc>
-        <w:tc>
-          <w:tcPr>
-            <w:tcW w:w="1689" w:type="dxa"/>
+            <w:tcW w:w="1686" w:type="dxa"/>
             <w:tcBorders>
               <w:top w:val="single" w:sz="4" w:space="0" w:color="000000"/>
               <w:bottom w:val="single" w:sz="4" w:space="0" w:color="000000"/>
@@ -5851,42 +5845,42 @@
         </w:tc>
         <w:tc>
           <w:tcPr>
+            <w:tcW w:w="1402" w:type="dxa"/>
+            <w:tcBorders>
+              <w:top w:val="single" w:sz="4" w:space="0" w:color="000000"/>
+              <w:bottom w:val="single" w:sz="4" w:space="0" w:color="000000"/>
+              <w:end w:val="single" w:sz="4" w:space="0" w:color="000000"/>
+            </w:tcBorders>
+            <w:shd w:fill="FFFFFF" w:val="clear"/>
+            <w:vAlign w:val="center"/>
+          </w:tcPr>
+          <w:p>
+            <w:pPr>
+              <w:pStyle w:val="Normal"/>
+              <w:snapToGrid w:val="false"/>
+              <w:spacing w:lineRule="auto" w:line="240" w:before="0" w:after="0"/>
+              <w:jc w:val="center"/>
+              <w:rPr>
+                <w:rFonts w:ascii="Arial" w:hAnsi="Arial" w:eastAsia="Times New Roman" w:cs="Arial"/>
+                <w:color w:val="000000"/>
+                <w:lang w:eastAsia="pt-BR"/>
+              </w:rPr>
+            </w:pPr>
+            <w:r>
+              <w:rPr>
+                <w:rFonts w:eastAsia="Times New Roman" w:cs="Arial" w:ascii="Arial" w:hAnsi="Arial"/>
+                <w:color w:val="000000"/>
+                <w:lang w:eastAsia="pt-BR"/>
+              </w:rPr>
+            </w:r>
+          </w:p>
+        </w:tc>
+        <w:tc>
+          <w:tcPr>
             <w:tcW w:w="1401" w:type="dxa"/>
             <w:tcBorders>
               <w:top w:val="single" w:sz="4" w:space="0" w:color="000000"/>
               <w:bottom w:val="single" w:sz="4" w:space="0" w:color="000000"/>
-              <w:end w:val="single" w:sz="4" w:space="0" w:color="000000"/>
-            </w:tcBorders>
-            <w:shd w:fill="FFFFFF" w:val="clear"/>
-            <w:vAlign w:val="center"/>
-          </w:tcPr>
-          <w:p>
-            <w:pPr>
-              <w:pStyle w:val="Normal"/>
-              <w:snapToGrid w:val="false"/>
-              <w:spacing w:lineRule="auto" w:line="240" w:before="0" w:after="0"/>
-              <w:jc w:val="center"/>
-              <w:rPr>
-                <w:rFonts w:ascii="Arial" w:hAnsi="Arial" w:eastAsia="Times New Roman" w:cs="Arial"/>
-                <w:color w:val="000000"/>
-                <w:lang w:eastAsia="pt-BR"/>
-              </w:rPr>
-            </w:pPr>
-            <w:r>
-              <w:rPr>
-                <w:rFonts w:eastAsia="Times New Roman" w:cs="Arial" w:ascii="Arial" w:hAnsi="Arial"/>
-                <w:color w:val="000000"/>
-                <w:lang w:eastAsia="pt-BR"/>
-              </w:rPr>
-            </w:r>
-          </w:p>
-        </w:tc>
-        <w:tc>
-          <w:tcPr>
-            <w:tcW w:w="1399" w:type="dxa"/>
-            <w:tcBorders>
-              <w:top w:val="single" w:sz="4" w:space="0" w:color="000000"/>
-              <w:bottom w:val="single" w:sz="4" w:space="0" w:color="000000"/>
             </w:tcBorders>
             <w:shd w:fill="FFFFFF" w:val="clear"/>
             <w:vAlign w:val="center"/>
@@ -5951,7 +5945,7 @@
         </w:tc>
         <w:tc>
           <w:tcPr>
-            <w:tcW w:w="1689" w:type="dxa"/>
+            <w:tcW w:w="1686" w:type="dxa"/>
             <w:tcBorders>
               <w:top w:val="single" w:sz="4" w:space="0" w:color="000000"/>
               <w:bottom w:val="single" w:sz="4" w:space="0" w:color="000000"/>
@@ -6137,7 +6131,7 @@
         </w:tc>
         <w:tc>
           <w:tcPr>
-            <w:tcW w:w="1401" w:type="dxa"/>
+            <w:tcW w:w="1402" w:type="dxa"/>
             <w:tcBorders>
               <w:top w:val="single" w:sz="4" w:space="0" w:color="000000"/>
               <w:bottom w:val="single" w:sz="4" w:space="0" w:color="000000"/>
@@ -6173,7 +6167,7 @@
         </w:tc>
         <w:tc>
           <w:tcPr>
-            <w:tcW w:w="1399" w:type="dxa"/>
+            <w:tcW w:w="1401" w:type="dxa"/>
             <w:tcBorders>
               <w:top w:val="single" w:sz="4" w:space="0" w:color="000000"/>
               <w:bottom w:val="single" w:sz="4" w:space="0" w:color="000000"/>
@@ -6243,7 +6237,7 @@
         </w:tc>
         <w:tc>
           <w:tcPr>
-            <w:tcW w:w="1689" w:type="dxa"/>
+            <w:tcW w:w="1686" w:type="dxa"/>
             <w:tcBorders>
               <w:top w:val="single" w:sz="4" w:space="0" w:color="000000"/>
               <w:bottom w:val="single" w:sz="4" w:space="0" w:color="000000"/>
@@ -6428,43 +6422,43 @@
         </w:tc>
         <w:tc>
           <w:tcPr>
+            <w:tcW w:w="1402" w:type="dxa"/>
+            <w:tcBorders>
+              <w:top w:val="single" w:sz="4" w:space="0" w:color="000000"/>
+              <w:bottom w:val="single" w:sz="4" w:space="0" w:color="000000"/>
+              <w:end w:val="single" w:sz="4" w:space="0" w:color="000000"/>
+            </w:tcBorders>
+            <w:shd w:fill="FFFFFF" w:val="clear"/>
+            <w:vAlign w:val="center"/>
+          </w:tcPr>
+          <w:p>
+            <w:pPr>
+              <w:pStyle w:val="Normal"/>
+              <w:snapToGrid w:val="false"/>
+              <w:spacing w:lineRule="auto" w:line="240" w:before="0" w:after="0"/>
+              <w:jc w:val="center"/>
+              <w:rPr>
+                <w:rFonts w:ascii="Arial" w:hAnsi="Arial" w:eastAsia="Times New Roman" w:cs="Arial"/>
+                <w:color w:val="000000"/>
+                <w:sz w:val="20"/>
+                <w:szCs w:val="20"/>
+                <w:lang w:eastAsia="pt-BR"/>
+              </w:rPr>
+            </w:pPr>
+            <w:r>
+              <w:rPr>
+                <w:rFonts w:eastAsia="Times New Roman" w:cs="Arial" w:ascii="Arial" w:hAnsi="Arial"/>
+                <w:color w:val="000000"/>
+                <w:sz w:val="20"/>
+                <w:szCs w:val="20"/>
+                <w:lang w:eastAsia="pt-BR"/>
+              </w:rPr>
+            </w:r>
+          </w:p>
+        </w:tc>
+        <w:tc>
+          <w:tcPr>
             <w:tcW w:w="1401" w:type="dxa"/>
-            <w:tcBorders>
-              <w:top w:val="single" w:sz="4" w:space="0" w:color="000000"/>
-              <w:bottom w:val="single" w:sz="4" w:space="0" w:color="000000"/>
-              <w:end w:val="single" w:sz="4" w:space="0" w:color="000000"/>
-            </w:tcBorders>
-            <w:shd w:fill="FFFFFF" w:val="clear"/>
-            <w:vAlign w:val="center"/>
-          </w:tcPr>
-          <w:p>
-            <w:pPr>
-              <w:pStyle w:val="Normal"/>
-              <w:snapToGrid w:val="false"/>
-              <w:spacing w:lineRule="auto" w:line="240" w:before="0" w:after="0"/>
-              <w:jc w:val="center"/>
-              <w:rPr>
-                <w:rFonts w:ascii="Arial" w:hAnsi="Arial" w:eastAsia="Times New Roman" w:cs="Arial"/>
-                <w:color w:val="000000"/>
-                <w:sz w:val="20"/>
-                <w:szCs w:val="20"/>
-                <w:lang w:eastAsia="pt-BR"/>
-              </w:rPr>
-            </w:pPr>
-            <w:r>
-              <w:rPr>
-                <w:rFonts w:eastAsia="Times New Roman" w:cs="Arial" w:ascii="Arial" w:hAnsi="Arial"/>
-                <w:color w:val="000000"/>
-                <w:sz w:val="20"/>
-                <w:szCs w:val="20"/>
-                <w:lang w:eastAsia="pt-BR"/>
-              </w:rPr>
-            </w:r>
-          </w:p>
-        </w:tc>
-        <w:tc>
-          <w:tcPr>
-            <w:tcW w:w="1399" w:type="dxa"/>
             <w:tcBorders>
               <w:top w:val="single" w:sz="4" w:space="0" w:color="000000"/>
               <w:bottom w:val="single" w:sz="4" w:space="0" w:color="000000"/>
@@ -6534,7 +6528,7 @@
         </w:tc>
         <w:tc>
           <w:tcPr>
-            <w:tcW w:w="1689" w:type="dxa"/>
+            <w:tcW w:w="1686" w:type="dxa"/>
             <w:tcBorders>
               <w:top w:val="single" w:sz="4" w:space="0" w:color="000000"/>
               <w:bottom w:val="single" w:sz="4" w:space="0" w:color="000000"/>

</xml_diff>